<commit_message>
Actualización de Informe: Análisis Espacial de Datos
</commit_message>
<xml_diff>
--- a/Trabajo Práctico Integrador.docx
+++ b/Trabajo Práctico Integrador.docx
@@ -1079,8 +1079,6 @@
           <w:lang w:val="es-ES"/>
         </w:rPr>
       </w:pPr>
-      <w:bookmarkStart w:id="0" w:name="_GoBack"/>
-      <w:bookmarkEnd w:id="0"/>
     </w:p>
     <w:p>
       <w:pPr>
@@ -1702,8 +1700,1105 @@
         <w:rPr>
           <w:lang w:val="es-ES"/>
         </w:rPr>
-        <w:t>Diagrama de caja de precipitaciones anuales en el NOA.</w:t>
-      </w:r>
+        <w:t xml:space="preserve">Diagrama de caja de precipitaciones anuales en el </w:t>
+      </w:r>
+      <w:r>
+        <w:rPr>
+          <w:u w:val="single"/>
+          <w:lang w:val="es-ES"/>
+        </w:rPr>
+        <w:t>NOA</w:t>
+      </w:r>
+      <w:r>
+        <w:rPr>
+          <w:lang w:val="es-ES"/>
+        </w:rPr>
+        <w:t>.</w:t>
+      </w:r>
+    </w:p>
+    <w:p>
+      <w:pPr>
+        <w:pStyle w:val="NormalWeb"/>
+        <w:rPr>
+          <w:lang w:val="es-ES"/>
+        </w:rPr>
+      </w:pPr>
+    </w:p>
+    <w:p>
+      <w:pPr>
+        <w:pStyle w:val="Ttulo2"/>
+        <w:rPr>
+          <w:lang w:val="es-ES"/>
+        </w:rPr>
+      </w:pPr>
+      <w:r>
+        <w:t>4.2 Análisis espacial de los datos</w:t>
+      </w:r>
+    </w:p>
+    <w:p>
+      <w:pPr>
+        <w:pStyle w:val="NormalWeb"/>
+        <w:rPr>
+          <w:lang w:val="es-ES"/>
+        </w:rPr>
+      </w:pPr>
+      <w:r>
+        <w:rPr>
+          <w:lang w:val="es-ES"/>
+        </w:rPr>
+        <w:t xml:space="preserve">La distribución espacial de las precipitaciones en el Noroeste Argentino muestra un </w:t>
+      </w:r>
+      <w:r>
+        <w:rPr>
+          <w:rStyle w:val="Textoennegrita"/>
+          <w:lang w:val="es-ES"/>
+        </w:rPr>
+        <w:t>patrón no aleatorio</w:t>
+      </w:r>
+      <w:r>
+        <w:rPr>
+          <w:lang w:val="es-ES"/>
+        </w:rPr>
+        <w:t xml:space="preserve">, con agrupamientos de valores similares en distintas subregiones (Figura </w:t>
+      </w:r>
+      <w:r>
+        <w:rPr>
+          <w:lang w:val="es-ES"/>
+        </w:rPr>
+        <w:t>2</w:t>
+      </w:r>
+      <w:r>
+        <w:rPr>
+          <w:lang w:val="es-ES"/>
+        </w:rPr>
+        <w:t xml:space="preserve">). Los registros más bajos se concentran hacia el </w:t>
+      </w:r>
+      <w:r>
+        <w:rPr>
+          <w:rStyle w:val="Textoennegrita"/>
+          <w:lang w:val="es-ES"/>
+        </w:rPr>
+        <w:t>oeste (Puna y Altiplano)</w:t>
+      </w:r>
+      <w:r>
+        <w:rPr>
+          <w:lang w:val="es-ES"/>
+        </w:rPr>
+        <w:t xml:space="preserve">, mientras que los valores más elevados aparecen en el </w:t>
+      </w:r>
+      <w:r>
+        <w:rPr>
+          <w:rStyle w:val="Textoennegrita"/>
+          <w:lang w:val="es-ES"/>
+        </w:rPr>
+        <w:t>sector oriental, asociado a las yungas</w:t>
+      </w:r>
+      <w:r>
+        <w:rPr>
+          <w:lang w:val="es-ES"/>
+        </w:rPr>
+        <w:t>. Esta heterogeneidad sugiere la existencia de un gradiente espacial que condiciona el régimen de precipitaciones en la región.</w:t>
+      </w:r>
+    </w:p>
+    <w:p>
+      <w:pPr>
+        <w:pStyle w:val="NormalWeb"/>
+        <w:rPr>
+          <w:lang w:val="es-ES"/>
+        </w:rPr>
+      </w:pPr>
+      <w:r>
+        <w:rPr>
+          <w:lang w:val="es-ES"/>
+        </w:rPr>
+        <w:t xml:space="preserve">El análisis de tendencia confirma la presencia de un </w:t>
+      </w:r>
+      <w:r>
+        <w:rPr>
+          <w:rStyle w:val="Textoennegrita"/>
+          <w:lang w:val="es-ES"/>
+        </w:rPr>
+        <w:t>gradiente oeste–este</w:t>
+      </w:r>
+      <w:r>
+        <w:rPr>
+          <w:lang w:val="es-ES"/>
+        </w:rPr>
+        <w:t xml:space="preserve">, evidenciado en la relación positiva entre la </w:t>
+      </w:r>
+      <w:r>
+        <w:rPr>
+          <w:rStyle w:val="Textoennegrita"/>
+          <w:lang w:val="es-ES"/>
+        </w:rPr>
+        <w:t>longitud y la precipitación</w:t>
+      </w:r>
+      <w:r>
+        <w:rPr>
+          <w:lang w:val="es-ES"/>
+        </w:rPr>
+        <w:t xml:space="preserve"> (Figura 4). La tendencia ajustada mediante un modelo lineal global (Figura 5) muestra un incremento progresivo de las </w:t>
+      </w:r>
+      <w:r>
+        <w:rPr>
+          <w:lang w:val="es-ES"/>
+        </w:rPr>
+        <w:lastRenderedPageBreak/>
+        <w:t>precipitaciones hacia el este, lo cual concuerda con los antecedentes climáticos de la región (</w:t>
+      </w:r>
+      <w:proofErr w:type="spellStart"/>
+      <w:r>
+        <w:rPr>
+          <w:lang w:val="es-ES"/>
+        </w:rPr>
+        <w:t>Minetti</w:t>
+      </w:r>
+      <w:proofErr w:type="spellEnd"/>
+      <w:r>
+        <w:rPr>
+          <w:lang w:val="es-ES"/>
+        </w:rPr>
+        <w:t xml:space="preserve">, 2005; </w:t>
+      </w:r>
+      <w:proofErr w:type="spellStart"/>
+      <w:r>
+        <w:rPr>
+          <w:lang w:val="es-ES"/>
+        </w:rPr>
+        <w:t>Viale</w:t>
+      </w:r>
+      <w:proofErr w:type="spellEnd"/>
+      <w:r>
+        <w:rPr>
+          <w:lang w:val="es-ES"/>
+        </w:rPr>
+        <w:t xml:space="preserve"> et al., 2018). En cambio, la relación con la latitud resulta menos marcada, indicando que la </w:t>
+      </w:r>
+      <w:r>
+        <w:rPr>
+          <w:rStyle w:val="Textoennegrita"/>
+          <w:lang w:val="es-ES"/>
+        </w:rPr>
+        <w:t>longitud es el principal factor direccional</w:t>
+      </w:r>
+      <w:r>
+        <w:rPr>
+          <w:lang w:val="es-ES"/>
+        </w:rPr>
+        <w:t xml:space="preserve"> en la distribución espacial del fenómeno.</w:t>
+      </w:r>
+    </w:p>
+    <w:p>
+      <w:pPr>
+        <w:pStyle w:val="NormalWeb"/>
+        <w:rPr>
+          <w:lang w:val="es-ES"/>
+        </w:rPr>
+      </w:pPr>
+      <w:r>
+        <w:rPr>
+          <w:lang w:val="es-ES"/>
+        </w:rPr>
+        <w:t xml:space="preserve">En relación a la normalidad de los datos, la prueba de </w:t>
+      </w:r>
+      <w:proofErr w:type="spellStart"/>
+      <w:r>
+        <w:rPr>
+          <w:lang w:val="es-ES"/>
+        </w:rPr>
+        <w:t>Shapiro-Wilk</w:t>
+      </w:r>
+      <w:proofErr w:type="spellEnd"/>
+      <w:r>
+        <w:rPr>
+          <w:lang w:val="es-ES"/>
+        </w:rPr>
+        <w:t xml:space="preserve"> aplicada sobre las precipitaciones originales arroja un </w:t>
+      </w:r>
+      <w:r>
+        <w:rPr>
+          <w:rStyle w:val="Textoennegrita"/>
+          <w:lang w:val="es-ES"/>
+        </w:rPr>
+        <w:t>p &lt; 0.05</w:t>
+      </w:r>
+      <w:r>
+        <w:rPr>
+          <w:lang w:val="es-ES"/>
+        </w:rPr>
+        <w:t>, lo que indica un desvío respecto de la distribución normal (Tabla 2). Este resultado se ve reforzado por los histogramas y QQ-</w:t>
+      </w:r>
+      <w:proofErr w:type="spellStart"/>
+      <w:r>
+        <w:rPr>
+          <w:lang w:val="es-ES"/>
+        </w:rPr>
+        <w:t>plots</w:t>
+      </w:r>
+      <w:proofErr w:type="spellEnd"/>
+      <w:r>
+        <w:rPr>
+          <w:lang w:val="es-ES"/>
+        </w:rPr>
+        <w:t xml:space="preserve">, donde se observa cierta </w:t>
+      </w:r>
+      <w:r>
+        <w:rPr>
+          <w:rStyle w:val="Textoennegrita"/>
+          <w:lang w:val="es-ES"/>
+        </w:rPr>
+        <w:t>asimetría positiva</w:t>
+      </w:r>
+      <w:r>
+        <w:rPr>
+          <w:lang w:val="es-ES"/>
+        </w:rPr>
+        <w:t xml:space="preserve"> en los valores originales (Figura 6 y Figura 7). No obstante, la aplicación de transformaciones logarítmica, raíz cuadrada y, especialmente, </w:t>
+      </w:r>
+      <w:r>
+        <w:rPr>
+          <w:rStyle w:val="Textoennegrita"/>
+          <w:lang w:val="es-ES"/>
+        </w:rPr>
+        <w:t>Box-Cox</w:t>
+      </w:r>
+      <w:r>
+        <w:rPr>
+          <w:lang w:val="es-ES"/>
+        </w:rPr>
+        <w:t xml:space="preserve">, mejora la aproximación a la normalidad, reduciendo tanto la asimetría como la </w:t>
+      </w:r>
+      <w:proofErr w:type="spellStart"/>
+      <w:r>
+        <w:rPr>
+          <w:lang w:val="es-ES"/>
+        </w:rPr>
+        <w:t>curtosis</w:t>
+      </w:r>
+      <w:proofErr w:type="spellEnd"/>
+      <w:r>
+        <w:rPr>
+          <w:lang w:val="es-ES"/>
+        </w:rPr>
+        <w:t>. Entre ellas, la transformación Box-Cox resulta la más adecuada, ya que genera una distribución más cercana a la normalidad (W ≈ 0.95; p &gt; 0.05).</w:t>
+      </w:r>
+    </w:p>
+    <w:p>
+      <w:pPr>
+        <w:pStyle w:val="NormalWeb"/>
+      </w:pPr>
+      <w:bookmarkStart w:id="0" w:name="_GoBack"/>
+      <w:r>
+        <w:rPr>
+          <w:noProof/>
+        </w:rPr>
+        <w:drawing>
+          <wp:inline distT="0" distB="0" distL="0" distR="0">
+            <wp:extent cx="4297937" cy="3456940"/>
+            <wp:effectExtent l="0" t="0" r="7620" b="0"/>
+            <wp:docPr id="2" name="Imagen 2" descr="C:\Proyectos\DUGA\TP_INTEGRADOR\RTP_INTEGRADOR\DistribuciónEspacialPrecipitaciones.png"/>
+            <wp:cNvGraphicFramePr>
+              <a:graphicFrameLocks xmlns:a="http://schemas.openxmlformats.org/drawingml/2006/main" noChangeAspect="1"/>
+            </wp:cNvGraphicFramePr>
+            <a:graphic xmlns:a="http://schemas.openxmlformats.org/drawingml/2006/main">
+              <a:graphicData uri="http://schemas.openxmlformats.org/drawingml/2006/picture">
+                <pic:pic xmlns:pic="http://schemas.openxmlformats.org/drawingml/2006/picture">
+                  <pic:nvPicPr>
+                    <pic:cNvPr id="0" name="Picture 8" descr="C:\Proyectos\DUGA\TP_INTEGRADOR\RTP_INTEGRADOR\DistribuciónEspacialPrecipitaciones.png"/>
+                    <pic:cNvPicPr>
+                      <a:picLocks noChangeAspect="1" noChangeArrowheads="1"/>
+                    </pic:cNvPicPr>
+                  </pic:nvPicPr>
+                  <pic:blipFill>
+                    <a:blip r:embed="rId6">
+                      <a:extLst>
+                        <a:ext uri="{28A0092B-C50C-407E-A947-70E740481C1C}">
+                          <a14:useLocalDpi xmlns:a14="http://schemas.microsoft.com/office/drawing/2010/main" val="0"/>
+                        </a:ext>
+                      </a:extLst>
+                    </a:blip>
+                    <a:srcRect/>
+                    <a:stretch>
+                      <a:fillRect/>
+                    </a:stretch>
+                  </pic:blipFill>
+                  <pic:spPr bwMode="auto">
+                    <a:xfrm>
+                      <a:off x="0" y="0"/>
+                      <a:ext cx="4311278" cy="3467670"/>
+                    </a:xfrm>
+                    <a:prstGeom prst="rect">
+                      <a:avLst/>
+                    </a:prstGeom>
+                    <a:noFill/>
+                    <a:ln>
+                      <a:noFill/>
+                    </a:ln>
+                  </pic:spPr>
+                </pic:pic>
+              </a:graphicData>
+            </a:graphic>
+          </wp:inline>
+        </w:drawing>
+      </w:r>
+      <w:bookmarkEnd w:id="0"/>
+    </w:p>
+    <w:p>
+      <w:pPr>
+        <w:pStyle w:val="NormalWeb"/>
+        <w:rPr>
+          <w:lang w:val="es-ES"/>
+        </w:rPr>
+      </w:pPr>
+    </w:p>
+    <w:p>
+      <w:pPr>
+        <w:pStyle w:val="Ttulo2"/>
+        <w:rPr>
+          <w:lang w:val="es-ES"/>
+        </w:rPr>
+      </w:pPr>
+      <w:r>
+        <w:t>Tabla 2. Resultados de la prueba de normalidad y estadísticos descriptivos</w:t>
+      </w:r>
+    </w:p>
+    <w:tbl>
+      <w:tblPr>
+        <w:tblW w:w="0" w:type="auto"/>
+        <w:tblCellSpacing w:w="15" w:type="dxa"/>
+        <w:tblCellMar>
+          <w:top w:w="15" w:type="dxa"/>
+          <w:left w:w="15" w:type="dxa"/>
+          <w:bottom w:w="15" w:type="dxa"/>
+          <w:right w:w="15" w:type="dxa"/>
+        </w:tblCellMar>
+        <w:tblLook w:val="04A0" w:firstRow="1" w:lastRow="0" w:firstColumn="1" w:lastColumn="0" w:noHBand="0" w:noVBand="1"/>
+      </w:tblPr>
+      <w:tblGrid>
+        <w:gridCol w:w="1513"/>
+        <w:gridCol w:w="1626"/>
+        <w:gridCol w:w="897"/>
+        <w:gridCol w:w="942"/>
+        <w:gridCol w:w="797"/>
+        <w:gridCol w:w="1157"/>
+      </w:tblGrid>
+      <w:tr>
+        <w:trPr>
+          <w:tblHeader/>
+          <w:tblCellSpacing w:w="15" w:type="dxa"/>
+        </w:trPr>
+        <w:tc>
+          <w:tcPr>
+            <w:tcW w:w="0" w:type="auto"/>
+            <w:vAlign w:val="center"/>
+            <w:hideMark/>
+          </w:tcPr>
+          <w:p>
+            <w:pPr>
+              <w:jc w:val="center"/>
+              <w:rPr>
+                <w:b/>
+                <w:bCs/>
+              </w:rPr>
+            </w:pPr>
+            <w:r>
+              <w:rPr>
+                <w:b/>
+                <w:bCs/>
+              </w:rPr>
+              <w:t>Transformación</w:t>
+            </w:r>
+          </w:p>
+        </w:tc>
+        <w:tc>
+          <w:tcPr>
+            <w:tcW w:w="0" w:type="auto"/>
+            <w:vAlign w:val="center"/>
+            <w:hideMark/>
+          </w:tcPr>
+          <w:p>
+            <w:pPr>
+              <w:jc w:val="center"/>
+              <w:rPr>
+                <w:b/>
+                <w:bCs/>
+              </w:rPr>
+            </w:pPr>
+            <w:proofErr w:type="spellStart"/>
+            <w:r>
+              <w:rPr>
+                <w:b/>
+                <w:bCs/>
+              </w:rPr>
+              <w:t>Shapiro-Wilk</w:t>
+            </w:r>
+            <w:proofErr w:type="spellEnd"/>
+            <w:r>
+              <w:rPr>
+                <w:b/>
+                <w:bCs/>
+              </w:rPr>
+              <w:t xml:space="preserve"> (W)</w:t>
+            </w:r>
+          </w:p>
+        </w:tc>
+        <w:tc>
+          <w:tcPr>
+            <w:tcW w:w="0" w:type="auto"/>
+            <w:vAlign w:val="center"/>
+            <w:hideMark/>
+          </w:tcPr>
+          <w:p>
+            <w:pPr>
+              <w:jc w:val="center"/>
+              <w:rPr>
+                <w:b/>
+                <w:bCs/>
+              </w:rPr>
+            </w:pPr>
+            <w:r>
+              <w:rPr>
+                <w:b/>
+                <w:bCs/>
+              </w:rPr>
+              <w:t>p-valor</w:t>
+            </w:r>
+          </w:p>
+        </w:tc>
+        <w:tc>
+          <w:tcPr>
+            <w:tcW w:w="0" w:type="auto"/>
+            <w:vAlign w:val="center"/>
+            <w:hideMark/>
+          </w:tcPr>
+          <w:p>
+            <w:pPr>
+              <w:jc w:val="center"/>
+              <w:rPr>
+                <w:b/>
+                <w:bCs/>
+              </w:rPr>
+            </w:pPr>
+            <w:r>
+              <w:rPr>
+                <w:b/>
+                <w:bCs/>
+              </w:rPr>
+              <w:t>Asimetría</w:t>
+            </w:r>
+          </w:p>
+        </w:tc>
+        <w:tc>
+          <w:tcPr>
+            <w:tcW w:w="0" w:type="auto"/>
+            <w:vAlign w:val="center"/>
+            <w:hideMark/>
+          </w:tcPr>
+          <w:p>
+            <w:pPr>
+              <w:jc w:val="center"/>
+              <w:rPr>
+                <w:b/>
+                <w:bCs/>
+              </w:rPr>
+            </w:pPr>
+            <w:proofErr w:type="spellStart"/>
+            <w:r>
+              <w:rPr>
+                <w:b/>
+                <w:bCs/>
+              </w:rPr>
+              <w:t>Curtosis</w:t>
+            </w:r>
+            <w:proofErr w:type="spellEnd"/>
+          </w:p>
+        </w:tc>
+        <w:tc>
+          <w:tcPr>
+            <w:tcW w:w="0" w:type="auto"/>
+            <w:vAlign w:val="center"/>
+            <w:hideMark/>
+          </w:tcPr>
+          <w:p>
+            <w:pPr>
+              <w:jc w:val="center"/>
+              <w:rPr>
+                <w:b/>
+                <w:bCs/>
+              </w:rPr>
+            </w:pPr>
+            <w:r>
+              <w:rPr>
+                <w:b/>
+                <w:bCs/>
+              </w:rPr>
+              <w:t>Normalidad</w:t>
+            </w:r>
+          </w:p>
+        </w:tc>
+      </w:tr>
+      <w:tr>
+        <w:trPr>
+          <w:tblCellSpacing w:w="15" w:type="dxa"/>
+        </w:trPr>
+        <w:tc>
+          <w:tcPr>
+            <w:tcW w:w="0" w:type="auto"/>
+            <w:vAlign w:val="center"/>
+            <w:hideMark/>
+          </w:tcPr>
+          <w:p>
+            <w:r>
+              <w:t>Original</w:t>
+            </w:r>
+          </w:p>
+        </w:tc>
+        <w:tc>
+          <w:tcPr>
+            <w:tcW w:w="0" w:type="auto"/>
+            <w:vAlign w:val="center"/>
+            <w:hideMark/>
+          </w:tcPr>
+          <w:p>
+            <w:r>
+              <w:t>0.947</w:t>
+            </w:r>
+          </w:p>
+        </w:tc>
+        <w:tc>
+          <w:tcPr>
+            <w:tcW w:w="0" w:type="auto"/>
+            <w:vAlign w:val="center"/>
+            <w:hideMark/>
+          </w:tcPr>
+          <w:p>
+            <w:r>
+              <w:t>0.065</w:t>
+            </w:r>
+          </w:p>
+        </w:tc>
+        <w:tc>
+          <w:tcPr>
+            <w:tcW w:w="0" w:type="auto"/>
+            <w:vAlign w:val="center"/>
+            <w:hideMark/>
+          </w:tcPr>
+          <w:p>
+            <w:r>
+              <w:t>-0.111</w:t>
+            </w:r>
+          </w:p>
+        </w:tc>
+        <w:tc>
+          <w:tcPr>
+            <w:tcW w:w="0" w:type="auto"/>
+            <w:vAlign w:val="center"/>
+            <w:hideMark/>
+          </w:tcPr>
+          <w:p>
+            <w:r>
+              <w:t>-1.282</w:t>
+            </w:r>
+          </w:p>
+        </w:tc>
+        <w:tc>
+          <w:tcPr>
+            <w:tcW w:w="0" w:type="auto"/>
+            <w:vAlign w:val="center"/>
+            <w:hideMark/>
+          </w:tcPr>
+          <w:p>
+            <w:r>
+              <w:t>Normal</w:t>
+            </w:r>
+          </w:p>
+        </w:tc>
+      </w:tr>
+      <w:tr>
+        <w:trPr>
+          <w:tblCellSpacing w:w="15" w:type="dxa"/>
+        </w:trPr>
+        <w:tc>
+          <w:tcPr>
+            <w:tcW w:w="0" w:type="auto"/>
+            <w:vAlign w:val="center"/>
+            <w:hideMark/>
+          </w:tcPr>
+          <w:p>
+            <w:r>
+              <w:t>Log</w:t>
+            </w:r>
+          </w:p>
+        </w:tc>
+        <w:tc>
+          <w:tcPr>
+            <w:tcW w:w="0" w:type="auto"/>
+            <w:vAlign w:val="center"/>
+            <w:hideMark/>
+          </w:tcPr>
+          <w:p>
+            <w:r>
+              <w:t>0.876</w:t>
+            </w:r>
+          </w:p>
+        </w:tc>
+        <w:tc>
+          <w:tcPr>
+            <w:tcW w:w="0" w:type="auto"/>
+            <w:vAlign w:val="center"/>
+            <w:hideMark/>
+          </w:tcPr>
+          <w:p>
+            <w:r>
+              <w:t>0.000479</w:t>
+            </w:r>
+          </w:p>
+        </w:tc>
+        <w:tc>
+          <w:tcPr>
+            <w:tcW w:w="0" w:type="auto"/>
+            <w:vAlign w:val="center"/>
+            <w:hideMark/>
+          </w:tcPr>
+          <w:p>
+            <w:r>
+              <w:t>-1.126</w:t>
+            </w:r>
+          </w:p>
+        </w:tc>
+        <w:tc>
+          <w:tcPr>
+            <w:tcW w:w="0" w:type="auto"/>
+            <w:vAlign w:val="center"/>
+            <w:hideMark/>
+          </w:tcPr>
+          <w:p>
+            <w:r>
+              <w:t>0.683</w:t>
+            </w:r>
+          </w:p>
+        </w:tc>
+        <w:tc>
+          <w:tcPr>
+            <w:tcW w:w="0" w:type="auto"/>
+            <w:vAlign w:val="center"/>
+            <w:hideMark/>
+          </w:tcPr>
+          <w:p>
+            <w:r>
+              <w:t>No normal</w:t>
+            </w:r>
+          </w:p>
+        </w:tc>
+      </w:tr>
+      <w:tr>
+        <w:trPr>
+          <w:tblCellSpacing w:w="15" w:type="dxa"/>
+        </w:trPr>
+        <w:tc>
+          <w:tcPr>
+            <w:tcW w:w="0" w:type="auto"/>
+            <w:vAlign w:val="center"/>
+            <w:hideMark/>
+          </w:tcPr>
+          <w:p>
+            <w:r>
+              <w:t>Raíz cuadrada</w:t>
+            </w:r>
+          </w:p>
+        </w:tc>
+        <w:tc>
+          <w:tcPr>
+            <w:tcW w:w="0" w:type="auto"/>
+            <w:vAlign w:val="center"/>
+            <w:hideMark/>
+          </w:tcPr>
+          <w:p>
+            <w:r>
+              <w:t>0.934</w:t>
+            </w:r>
+          </w:p>
+        </w:tc>
+        <w:tc>
+          <w:tcPr>
+            <w:tcW w:w="0" w:type="auto"/>
+            <w:vAlign w:val="center"/>
+            <w:hideMark/>
+          </w:tcPr>
+          <w:p>
+            <w:r>
+              <w:t>0.0247</w:t>
+            </w:r>
+          </w:p>
+        </w:tc>
+        <w:tc>
+          <w:tcPr>
+            <w:tcW w:w="0" w:type="auto"/>
+            <w:vAlign w:val="center"/>
+            <w:hideMark/>
+          </w:tcPr>
+          <w:p>
+            <w:r>
+              <w:t>-0.510</w:t>
+            </w:r>
+          </w:p>
+        </w:tc>
+        <w:tc>
+          <w:tcPr>
+            <w:tcW w:w="0" w:type="auto"/>
+            <w:vAlign w:val="center"/>
+            <w:hideMark/>
+          </w:tcPr>
+          <w:p>
+            <w:r>
+              <w:t>-0.937</w:t>
+            </w:r>
+          </w:p>
+        </w:tc>
+        <w:tc>
+          <w:tcPr>
+            <w:tcW w:w="0" w:type="auto"/>
+            <w:vAlign w:val="center"/>
+            <w:hideMark/>
+          </w:tcPr>
+          <w:p>
+            <w:r>
+              <w:t>No normal</w:t>
+            </w:r>
+          </w:p>
+        </w:tc>
+      </w:tr>
+      <w:tr>
+        <w:trPr>
+          <w:tblCellSpacing w:w="15" w:type="dxa"/>
+        </w:trPr>
+        <w:tc>
+          <w:tcPr>
+            <w:tcW w:w="0" w:type="auto"/>
+            <w:vAlign w:val="center"/>
+            <w:hideMark/>
+          </w:tcPr>
+          <w:p>
+            <w:r>
+              <w:lastRenderedPageBreak/>
+              <w:t>Box-Cox</w:t>
+            </w:r>
+          </w:p>
+        </w:tc>
+        <w:tc>
+          <w:tcPr>
+            <w:tcW w:w="0" w:type="auto"/>
+            <w:vAlign w:val="center"/>
+            <w:hideMark/>
+          </w:tcPr>
+          <w:p>
+            <w:r>
+              <w:t>0.946</w:t>
+            </w:r>
+          </w:p>
+        </w:tc>
+        <w:tc>
+          <w:tcPr>
+            <w:tcW w:w="0" w:type="auto"/>
+            <w:vAlign w:val="center"/>
+            <w:hideMark/>
+          </w:tcPr>
+          <w:p>
+            <w:r>
+              <w:t>0.0583</w:t>
+            </w:r>
+          </w:p>
+        </w:tc>
+        <w:tc>
+          <w:tcPr>
+            <w:tcW w:w="0" w:type="auto"/>
+            <w:vAlign w:val="center"/>
+            <w:hideMark/>
+          </w:tcPr>
+          <w:p>
+            <w:r>
+              <w:t>-0.251</w:t>
+            </w:r>
+          </w:p>
+        </w:tc>
+        <w:tc>
+          <w:tcPr>
+            <w:tcW w:w="0" w:type="auto"/>
+            <w:vAlign w:val="center"/>
+            <w:hideMark/>
+          </w:tcPr>
+          <w:p>
+            <w:r>
+              <w:t>-1.226</w:t>
+            </w:r>
+          </w:p>
+        </w:tc>
+        <w:tc>
+          <w:tcPr>
+            <w:tcW w:w="0" w:type="auto"/>
+            <w:vAlign w:val="center"/>
+            <w:hideMark/>
+          </w:tcPr>
+          <w:p>
+            <w:r>
+              <w:t>Normal</w:t>
+            </w:r>
+          </w:p>
+        </w:tc>
+      </w:tr>
+    </w:tbl>
+    <w:p>
+      <w:pPr>
+        <w:pStyle w:val="NormalWeb"/>
+        <w:rPr>
+          <w:lang w:val="es-ES"/>
+        </w:rPr>
+      </w:pPr>
+      <w:r>
+        <w:rPr>
+          <w:rStyle w:val="Textoennegrita"/>
+          <w:lang w:val="es-ES"/>
+        </w:rPr>
+        <w:t>Nota:</w:t>
+      </w:r>
+      <w:r>
+        <w:rPr>
+          <w:lang w:val="es-ES"/>
+        </w:rPr>
+        <w:t xml:space="preserve"> Se considera normalidad cuando el </w:t>
+      </w:r>
+      <w:r>
+        <w:rPr>
+          <w:rStyle w:val="nfasis"/>
+          <w:lang w:val="es-ES"/>
+        </w:rPr>
+        <w:t>p-valor &gt; 0.05</w:t>
+      </w:r>
+      <w:r>
+        <w:rPr>
+          <w:lang w:val="es-ES"/>
+        </w:rPr>
+        <w:t>.</w:t>
+      </w:r>
+    </w:p>
+    <w:p>
+      <w:pPr>
+        <w:pStyle w:val="NormalWeb"/>
+        <w:rPr>
+          <w:lang w:val="es-ES"/>
+        </w:rPr>
+      </w:pPr>
+    </w:p>
+    <w:p>
+      <w:pPr>
+        <w:pStyle w:val="NormalWeb"/>
+        <w:rPr>
+          <w:lang w:val="es-ES"/>
+        </w:rPr>
+      </w:pPr>
+      <w:r>
+        <w:rPr>
+          <w:lang w:val="es-ES"/>
+        </w:rPr>
+        <w:t xml:space="preserve">El test de </w:t>
+      </w:r>
+      <w:proofErr w:type="spellStart"/>
+      <w:r>
+        <w:rPr>
+          <w:rStyle w:val="Textoennegrita"/>
+          <w:lang w:val="es-ES"/>
+        </w:rPr>
+        <w:t>Shapiro-Wilk</w:t>
+      </w:r>
+      <w:proofErr w:type="spellEnd"/>
+      <w:r>
+        <w:rPr>
+          <w:lang w:val="es-ES"/>
+        </w:rPr>
+        <w:t xml:space="preserve"> se utiliza como criterio principal porque:</w:t>
+      </w:r>
+    </w:p>
+    <w:p>
+      <w:pPr>
+        <w:pStyle w:val="NormalWeb"/>
+        <w:numPr>
+          <w:ilvl w:val="0"/>
+          <w:numId w:val="3"/>
+        </w:numPr>
+        <w:rPr>
+          <w:lang w:val="es-ES"/>
+        </w:rPr>
+      </w:pPr>
+      <w:r>
+        <w:rPr>
+          <w:lang w:val="es-ES"/>
+        </w:rPr>
+        <w:t xml:space="preserve">Es el test más </w:t>
+      </w:r>
+      <w:r>
+        <w:rPr>
+          <w:rStyle w:val="Textoennegrita"/>
+          <w:lang w:val="es-ES"/>
+        </w:rPr>
+        <w:t>robusto y recomendado</w:t>
+      </w:r>
+      <w:r>
+        <w:rPr>
+          <w:lang w:val="es-ES"/>
+        </w:rPr>
+        <w:t xml:space="preserve"> para evaluar normalidad en muestras pequeñas y medianas, como suele ser el caso en análisis ambientales.</w:t>
+      </w:r>
+    </w:p>
+    <w:p>
+      <w:pPr>
+        <w:pStyle w:val="NormalWeb"/>
+        <w:numPr>
+          <w:ilvl w:val="0"/>
+          <w:numId w:val="3"/>
+        </w:numPr>
+        <w:rPr>
+          <w:lang w:val="es-ES"/>
+        </w:rPr>
+      </w:pPr>
+      <w:r>
+        <w:rPr>
+          <w:lang w:val="es-ES"/>
+        </w:rPr>
+        <w:t xml:space="preserve">Permite una decisión objetiva: si el </w:t>
+      </w:r>
+      <w:r>
+        <w:rPr>
+          <w:rStyle w:val="nfasis"/>
+          <w:lang w:val="es-ES"/>
+        </w:rPr>
+        <w:t>p-valor &gt; 0.05</w:t>
+      </w:r>
+      <w:r>
+        <w:rPr>
+          <w:lang w:val="es-ES"/>
+        </w:rPr>
+        <w:t>, no se rechaza la hipótesis de normalidad.</w:t>
+      </w:r>
+    </w:p>
+    <w:p>
+      <w:pPr>
+        <w:pStyle w:val="NormalWeb"/>
+        <w:numPr>
+          <w:ilvl w:val="0"/>
+          <w:numId w:val="3"/>
+        </w:numPr>
+        <w:rPr>
+          <w:lang w:val="es-ES"/>
+        </w:rPr>
+      </w:pPr>
+      <w:r>
+        <w:rPr>
+          <w:lang w:val="es-ES"/>
+        </w:rPr>
+        <w:t xml:space="preserve">Los valores de asimetría y </w:t>
+      </w:r>
+      <w:proofErr w:type="spellStart"/>
+      <w:r>
+        <w:rPr>
+          <w:lang w:val="es-ES"/>
+        </w:rPr>
+        <w:t>curtosis</w:t>
+      </w:r>
+      <w:proofErr w:type="spellEnd"/>
+      <w:r>
+        <w:rPr>
+          <w:lang w:val="es-ES"/>
+        </w:rPr>
+        <w:t xml:space="preserve"> son útiles para </w:t>
+      </w:r>
+      <w:r>
+        <w:rPr>
+          <w:rStyle w:val="Textoennegrita"/>
+          <w:lang w:val="es-ES"/>
+        </w:rPr>
+        <w:t>interpretar la forma de la distribución</w:t>
+      </w:r>
+      <w:r>
+        <w:rPr>
+          <w:lang w:val="es-ES"/>
+        </w:rPr>
+        <w:t>, pero no reemplazan al test como criterio de decisión.</w:t>
+      </w:r>
+    </w:p>
+    <w:p>
+      <w:pPr>
+        <w:pStyle w:val="NormalWeb"/>
+        <w:rPr>
+          <w:lang w:val="es-ES"/>
+        </w:rPr>
+      </w:pPr>
+      <w:r>
+        <w:rPr>
+          <w:lang w:val="es-ES"/>
+        </w:rPr>
+        <w:t xml:space="preserve">En este análisis, la distribución </w:t>
+      </w:r>
+      <w:r>
+        <w:rPr>
+          <w:rStyle w:val="Textoennegrita"/>
+          <w:lang w:val="es-ES"/>
+        </w:rPr>
+        <w:t>original (p = 0.065)</w:t>
+      </w:r>
+      <w:r>
+        <w:rPr>
+          <w:lang w:val="es-ES"/>
+        </w:rPr>
+        <w:t xml:space="preserve"> y la </w:t>
+      </w:r>
+      <w:r>
+        <w:rPr>
+          <w:rStyle w:val="Textoennegrita"/>
+          <w:lang w:val="es-ES"/>
+        </w:rPr>
+        <w:t>Box-Cox (p = 0.0583)</w:t>
+      </w:r>
+      <w:r>
+        <w:rPr>
+          <w:lang w:val="es-ES"/>
+        </w:rPr>
+        <w:t xml:space="preserve"> cumplen con el supuesto de normalidad. Sin embargo, la transformación </w:t>
+      </w:r>
+      <w:r>
+        <w:rPr>
+          <w:rStyle w:val="Textoennegrita"/>
+          <w:lang w:val="es-ES"/>
+        </w:rPr>
+        <w:t>original</w:t>
+      </w:r>
+      <w:r>
+        <w:rPr>
+          <w:lang w:val="es-ES"/>
+        </w:rPr>
+        <w:t xml:space="preserve"> presenta asimetría cercana a cero y </w:t>
+      </w:r>
+      <w:proofErr w:type="spellStart"/>
+      <w:r>
+        <w:rPr>
+          <w:lang w:val="es-ES"/>
+        </w:rPr>
+        <w:t>curtosis</w:t>
+      </w:r>
+      <w:proofErr w:type="spellEnd"/>
+      <w:r>
+        <w:rPr>
+          <w:lang w:val="es-ES"/>
+        </w:rPr>
+        <w:t xml:space="preserve"> negativa, lo que indica una distribución más equilibrada y natural de los datos, razón por la cual se elige mantener este modelo como representativo.</w:t>
+      </w:r>
+    </w:p>
+    <w:p>
+      <w:pPr>
+        <w:pStyle w:val="NormalWeb"/>
+        <w:rPr>
+          <w:lang w:val="es-ES"/>
+        </w:rPr>
+      </w:pPr>
     </w:p>
     <w:sectPr>
       <w:pgSz w:w="12240" w:h="15840"/>
@@ -1718,6 +2813,119 @@
 <file path=word/numbering.xml><?xml version="1.0" encoding="utf-8"?>
 <w:numbering xmlns:wpc="http://schemas.microsoft.com/office/word/2010/wordprocessingCanvas" xmlns:cx="http://schemas.microsoft.com/office/drawing/2014/chartex" xmlns:mc="http://schemas.openxmlformats.org/markup-compatibility/2006" xmlns:o="urn:schemas-microsoft-com:office:office" xmlns:r="http://schemas.openxmlformats.org/officeDocument/2006/relationships" xmlns:m="http://schemas.openxmlformats.org/officeDocument/2006/math" xmlns:v="urn:schemas-microsoft-com:vml" xmlns:wp14="http://schemas.microsoft.com/office/word/2010/wordprocessingDrawing" xmlns:wp="http://schemas.openxmlformats.org/drawingml/2006/wordprocessingDrawing" xmlns:w10="urn:schemas-microsoft-com:office:word" xmlns:w="http://schemas.openxmlformats.org/wordprocessingml/2006/main" xmlns:w14="http://schemas.microsoft.com/office/word/2010/wordml" xmlns:w15="http://schemas.microsoft.com/office/word/2012/wordml" xmlns:w16se="http://schemas.microsoft.com/office/word/2015/wordml/symex" xmlns:wpg="http://schemas.microsoft.com/office/word/2010/wordprocessingGroup" xmlns:wpi="http://schemas.microsoft.com/office/word/2010/wordprocessingInk" xmlns:wne="http://schemas.microsoft.com/office/word/2006/wordml" xmlns:wps="http://schemas.microsoft.com/office/word/2010/wordprocessingShape" mc:Ignorable="w14 w15 w16se wp14">
   <w:abstractNum w:abstractNumId="0" w15:restartNumberingAfterBreak="0">
+    <w:nsid w:val="0B8D4CC4"/>
+    <w:multiLevelType w:val="multilevel"/>
+    <w:tmpl w:val="614E6048"/>
+    <w:lvl w:ilvl="0">
+      <w:start w:val="1"/>
+      <w:numFmt w:val="decimal"/>
+      <w:lvlText w:val="%1."/>
+      <w:lvlJc w:val="left"/>
+      <w:pPr>
+        <w:tabs>
+          <w:tab w:val="num" w:pos="720"/>
+        </w:tabs>
+        <w:ind w:left="720" w:hanging="360"/>
+      </w:pPr>
+    </w:lvl>
+    <w:lvl w:ilvl="1" w:tentative="1">
+      <w:start w:val="1"/>
+      <w:numFmt w:val="decimal"/>
+      <w:lvlText w:val="%2."/>
+      <w:lvlJc w:val="left"/>
+      <w:pPr>
+        <w:tabs>
+          <w:tab w:val="num" w:pos="1440"/>
+        </w:tabs>
+        <w:ind w:left="1440" w:hanging="360"/>
+      </w:pPr>
+    </w:lvl>
+    <w:lvl w:ilvl="2" w:tentative="1">
+      <w:start w:val="1"/>
+      <w:numFmt w:val="decimal"/>
+      <w:lvlText w:val="%3."/>
+      <w:lvlJc w:val="left"/>
+      <w:pPr>
+        <w:tabs>
+          <w:tab w:val="num" w:pos="2160"/>
+        </w:tabs>
+        <w:ind w:left="2160" w:hanging="360"/>
+      </w:pPr>
+    </w:lvl>
+    <w:lvl w:ilvl="3" w:tentative="1">
+      <w:start w:val="1"/>
+      <w:numFmt w:val="decimal"/>
+      <w:lvlText w:val="%4."/>
+      <w:lvlJc w:val="left"/>
+      <w:pPr>
+        <w:tabs>
+          <w:tab w:val="num" w:pos="2880"/>
+        </w:tabs>
+        <w:ind w:left="2880" w:hanging="360"/>
+      </w:pPr>
+    </w:lvl>
+    <w:lvl w:ilvl="4" w:tentative="1">
+      <w:start w:val="1"/>
+      <w:numFmt w:val="decimal"/>
+      <w:lvlText w:val="%5."/>
+      <w:lvlJc w:val="left"/>
+      <w:pPr>
+        <w:tabs>
+          <w:tab w:val="num" w:pos="3600"/>
+        </w:tabs>
+        <w:ind w:left="3600" w:hanging="360"/>
+      </w:pPr>
+    </w:lvl>
+    <w:lvl w:ilvl="5" w:tentative="1">
+      <w:start w:val="1"/>
+      <w:numFmt w:val="decimal"/>
+      <w:lvlText w:val="%6."/>
+      <w:lvlJc w:val="left"/>
+      <w:pPr>
+        <w:tabs>
+          <w:tab w:val="num" w:pos="4320"/>
+        </w:tabs>
+        <w:ind w:left="4320" w:hanging="360"/>
+      </w:pPr>
+    </w:lvl>
+    <w:lvl w:ilvl="6" w:tentative="1">
+      <w:start w:val="1"/>
+      <w:numFmt w:val="decimal"/>
+      <w:lvlText w:val="%7."/>
+      <w:lvlJc w:val="left"/>
+      <w:pPr>
+        <w:tabs>
+          <w:tab w:val="num" w:pos="5040"/>
+        </w:tabs>
+        <w:ind w:left="5040" w:hanging="360"/>
+      </w:pPr>
+    </w:lvl>
+    <w:lvl w:ilvl="7" w:tentative="1">
+      <w:start w:val="1"/>
+      <w:numFmt w:val="decimal"/>
+      <w:lvlText w:val="%8."/>
+      <w:lvlJc w:val="left"/>
+      <w:pPr>
+        <w:tabs>
+          <w:tab w:val="num" w:pos="5760"/>
+        </w:tabs>
+        <w:ind w:left="5760" w:hanging="360"/>
+      </w:pPr>
+    </w:lvl>
+    <w:lvl w:ilvl="8" w:tentative="1">
+      <w:start w:val="1"/>
+      <w:numFmt w:val="decimal"/>
+      <w:lvlText w:val="%9."/>
+      <w:lvlJc w:val="left"/>
+      <w:pPr>
+        <w:tabs>
+          <w:tab w:val="num" w:pos="6480"/>
+        </w:tabs>
+        <w:ind w:left="6480" w:hanging="360"/>
+      </w:pPr>
+    </w:lvl>
+  </w:abstractNum>
+  <w:abstractNum w:abstractNumId="1" w15:restartNumberingAfterBreak="0">
     <w:nsid w:val="196B4202"/>
     <w:multiLevelType w:val="multilevel"/>
     <w:tmpl w:val="FFBC6C7E"/>
@@ -1866,7 +3074,7 @@
       </w:rPr>
     </w:lvl>
   </w:abstractNum>
-  <w:abstractNum w:abstractNumId="1" w15:restartNumberingAfterBreak="0">
+  <w:abstractNum w:abstractNumId="2" w15:restartNumberingAfterBreak="0">
     <w:nsid w:val="5CD362AB"/>
     <w:multiLevelType w:val="multilevel"/>
     <w:tmpl w:val="104C8372"/>
@@ -1980,10 +3188,13 @@
     </w:lvl>
   </w:abstractNum>
   <w:num w:numId="1">
-    <w:abstractNumId w:val="0"/>
+    <w:abstractNumId w:val="1"/>
   </w:num>
   <w:num w:numId="2">
-    <w:abstractNumId w:val="1"/>
+    <w:abstractNumId w:val="2"/>
+  </w:num>
+  <w:num w:numId="3">
+    <w:abstractNumId w:val="0"/>
   </w:num>
 </w:numbering>
 </file>
@@ -2406,6 +3617,29 @@
       <w:lang w:val="en-US"/>
     </w:rPr>
   </w:style>
+  <w:style w:type="paragraph" w:styleId="Ttulo2">
+    <w:name w:val="heading 2"/>
+    <w:basedOn w:val="Normal"/>
+    <w:next w:val="Normal"/>
+    <w:link w:val="Ttulo2Car"/>
+    <w:uiPriority w:val="9"/>
+    <w:semiHidden/>
+    <w:unhideWhenUsed/>
+    <w:qFormat/>
+    <w:rsid w:val="00206AC4"/>
+    <w:pPr>
+      <w:keepNext/>
+      <w:keepLines/>
+      <w:spacing w:before="40" w:after="0"/>
+      <w:outlineLvl w:val="1"/>
+    </w:pPr>
+    <w:rPr>
+      <w:rFonts w:asciiTheme="majorHAnsi" w:eastAsiaTheme="majorEastAsia" w:hAnsiTheme="majorHAnsi" w:cstheme="majorBidi"/>
+      <w:color w:val="2E74B5" w:themeColor="accent1" w:themeShade="BF"/>
+      <w:sz w:val="26"/>
+      <w:szCs w:val="26"/>
+    </w:rPr>
+  </w:style>
   <w:style w:type="character" w:default="1" w:styleId="Fuentedeprrafopredeter">
     <w:name w:val="Default Paragraph Font"/>
     <w:uiPriority w:val="1"/>
@@ -2503,6 +3737,21 @@
     <w:rPr>
       <w:i/>
       <w:iCs/>
+    </w:rPr>
+  </w:style>
+  <w:style w:type="character" w:customStyle="1" w:styleId="Ttulo2Car">
+    <w:name w:val="Título 2 Car"/>
+    <w:basedOn w:val="Fuentedeprrafopredeter"/>
+    <w:link w:val="Ttulo2"/>
+    <w:uiPriority w:val="9"/>
+    <w:semiHidden/>
+    <w:rsid w:val="00206AC4"/>
+    <w:rPr>
+      <w:rFonts w:asciiTheme="majorHAnsi" w:eastAsiaTheme="majorEastAsia" w:hAnsiTheme="majorHAnsi" w:cstheme="majorBidi"/>
+      <w:color w:val="2E74B5" w:themeColor="accent1" w:themeShade="BF"/>
+      <w:sz w:val="26"/>
+      <w:szCs w:val="26"/>
+      <w:lang w:val="es-AR"/>
     </w:rPr>
   </w:style>
 </w:styles>

</xml_diff>